<commit_message>
mala promjena stilova; dz2 design story gotov
</commit_message>
<xml_diff>
--- a/_3sACrowd_DZ2.docx
+++ b/_3sACrowd_DZ2.docx
@@ -7,6 +7,7 @@
         <w:autoSpaceDE w:val="0"/>
         <w:autoSpaceDN w:val="0"/>
         <w:adjustRightInd w:val="0"/>
+        <w:spacing w:line="240" w:lineRule="auto"/>
         <w:ind w:firstLine="0"/>
         <w:jc w:val="center"/>
         <w:rPr>
@@ -21,7 +22,7 @@
           <w:sz w:val="36"/>
           <w:szCs w:val="36"/>
         </w:rPr>
-        <w:t>Fakultet elektrotehnike i računarstva</w:t>
+        <w:t>Sveučilište u Zagrebu</w:t>
       </w:r>
     </w:p>
     <w:p>
@@ -29,6 +30,7 @@
         <w:autoSpaceDE w:val="0"/>
         <w:autoSpaceDN w:val="0"/>
         <w:adjustRightInd w:val="0"/>
+        <w:spacing w:line="240" w:lineRule="auto"/>
         <w:ind w:firstLine="0"/>
         <w:jc w:val="center"/>
         <w:rPr>
@@ -37,15 +39,39 @@
           <w:szCs w:val="36"/>
         </w:rPr>
       </w:pPr>
-    </w:p>
-    <w:p>
-      <w:pPr>
-        <w:jc w:val="center"/>
+      <w:r>
         <w:rPr>
           <w:rFonts w:cs="Arial"/>
           <w:sz w:val="36"/>
           <w:szCs w:val="36"/>
         </w:rPr>
+        <w:t>Fakultet elektrotehnike i računarstva</w:t>
+      </w:r>
+    </w:p>
+    <w:p>
+      <w:pPr>
+        <w:autoSpaceDE w:val="0"/>
+        <w:autoSpaceDN w:val="0"/>
+        <w:adjustRightInd w:val="0"/>
+        <w:spacing w:line="240" w:lineRule="auto"/>
+        <w:ind w:firstLine="0"/>
+        <w:jc w:val="center"/>
+        <w:rPr>
+          <w:rFonts w:cs="Arial"/>
+          <w:sz w:val="36"/>
+          <w:szCs w:val="36"/>
+        </w:rPr>
+      </w:pPr>
+    </w:p>
+    <w:p>
+      <w:pPr>
+        <w:spacing w:line="240" w:lineRule="auto"/>
+        <w:jc w:val="center"/>
+        <w:rPr>
+          <w:rFonts w:cs="Arial"/>
+          <w:sz w:val="36"/>
+          <w:szCs w:val="36"/>
+        </w:rPr>
       </w:pPr>
     </w:p>
     <w:p>
@@ -53,6 +79,7 @@
         <w:tabs>
           <w:tab w:val="left" w:pos="426"/>
         </w:tabs>
+        <w:spacing w:line="240" w:lineRule="auto"/>
         <w:jc w:val="center"/>
         <w:rPr>
           <w:rFonts w:ascii="ArialMT" w:hAnsi="ArialMT" w:cs="ArialMT"/>
@@ -66,6 +93,7 @@
         <w:tabs>
           <w:tab w:val="left" w:pos="426"/>
         </w:tabs>
+        <w:spacing w:line="240" w:lineRule="auto"/>
         <w:ind w:firstLine="0"/>
         <w:jc w:val="center"/>
         <w:rPr>
@@ -83,38 +111,32 @@
     </w:p>
     <w:p>
       <w:pPr>
-        <w:pStyle w:val="Bezproreda"/>
         <w:tabs>
           <w:tab w:val="left" w:pos="426"/>
         </w:tabs>
-      </w:pPr>
+        <w:spacing w:line="240" w:lineRule="auto"/>
+        <w:ind w:firstLine="0"/>
+        <w:jc w:val="center"/>
+        <w:rPr>
+          <w:sz w:val="36"/>
+        </w:rPr>
+      </w:pPr>
+      <w:r>
+        <w:rPr>
+          <w:sz w:val="36"/>
+        </w:rPr>
+        <w:t>2. domaća zadaća</w:t>
+      </w:r>
     </w:p>
     <w:p>
       <w:pPr>
         <w:tabs>
           <w:tab w:val="left" w:pos="426"/>
         </w:tabs>
+        <w:spacing w:line="240" w:lineRule="auto"/>
         <w:ind w:firstLine="0"/>
         <w:jc w:val="center"/>
         <w:rPr>
-          <w:sz w:val="36"/>
-        </w:rPr>
-      </w:pPr>
-      <w:r>
-        <w:rPr>
-          <w:sz w:val="36"/>
-        </w:rPr>
-        <w:t>2. domaća zadaća</w:t>
-      </w:r>
-    </w:p>
-    <w:p>
-      <w:pPr>
-        <w:tabs>
-          <w:tab w:val="left" w:pos="426"/>
-        </w:tabs>
-        <w:ind w:firstLine="0"/>
-        <w:jc w:val="center"/>
-        <w:rPr>
           <w:i/>
           <w:sz w:val="32"/>
         </w:rPr>
@@ -124,23 +146,7 @@
           <w:i/>
           <w:sz w:val="32"/>
         </w:rPr>
-        <w:t xml:space="preserve">Design story i Use </w:t>
-      </w:r>
-      <w:proofErr w:type="spellStart"/>
-      <w:r>
-        <w:rPr>
-          <w:i/>
-          <w:sz w:val="32"/>
-        </w:rPr>
-        <w:t>cases</w:t>
-      </w:r>
-      <w:proofErr w:type="spellEnd"/>
-      <w:r>
-        <w:rPr>
-          <w:i/>
-          <w:sz w:val="32"/>
-        </w:rPr>
-        <w:t xml:space="preserve"> </w:t>
+        <w:t xml:space="preserve">Design story i Use cases </w:t>
       </w:r>
       <w:r>
         <w:rPr>
@@ -158,10 +164,8 @@
           <w:szCs w:val="36"/>
           <w:lang w:eastAsia="en-US"/>
         </w:rPr>
-        <w:t>Sustav za programsku podršku k</w:t>
-      </w:r>
-      <w:bookmarkStart w:id="0" w:name="_GoBack"/>
-      <w:bookmarkEnd w:id="0"/>
+        <w:t>Sustav za programsku podršku knjigovodstvu udruga</w:t>
+      </w:r>
       <w:r>
         <w:rPr>
           <w:rFonts w:eastAsiaTheme="minorHAnsi" w:cs="Arial"/>
@@ -171,17 +175,6 @@
           <w:szCs w:val="36"/>
           <w:lang w:eastAsia="en-US"/>
         </w:rPr>
-        <w:t>njigovodstvu udruga</w:t>
-      </w:r>
-      <w:r>
-        <w:rPr>
-          <w:rFonts w:eastAsiaTheme="minorHAnsi" w:cs="Arial"/>
-          <w:bCs/>
-          <w:i/>
-          <w:sz w:val="32"/>
-          <w:szCs w:val="36"/>
-          <w:lang w:eastAsia="en-US"/>
-        </w:rPr>
         <w:t>“</w:t>
       </w:r>
     </w:p>
@@ -190,6 +183,7 @@
         <w:tabs>
           <w:tab w:val="left" w:pos="426"/>
         </w:tabs>
+        <w:spacing w:line="240" w:lineRule="auto"/>
         <w:ind w:firstLine="0"/>
         <w:jc w:val="center"/>
         <w:rPr>
@@ -202,6 +196,7 @@
         <w:tabs>
           <w:tab w:val="left" w:pos="426"/>
         </w:tabs>
+        <w:spacing w:line="240" w:lineRule="auto"/>
         <w:ind w:firstLine="0"/>
         <w:jc w:val="center"/>
         <w:rPr>
@@ -211,7 +206,7 @@
     </w:p>
     <w:p>
       <w:pPr>
-        <w:spacing w:after="0"/>
+        <w:spacing w:after="0" w:line="240" w:lineRule="auto"/>
         <w:jc w:val="center"/>
         <w:rPr>
           <w:sz w:val="28"/>
@@ -226,7 +221,7 @@
     </w:p>
     <w:p>
       <w:pPr>
-        <w:spacing w:after="0"/>
+        <w:spacing w:after="0" w:line="240" w:lineRule="auto"/>
         <w:jc w:val="center"/>
         <w:rPr>
           <w:sz w:val="28"/>
@@ -253,7 +248,7 @@
     </w:p>
     <w:p>
       <w:pPr>
-        <w:spacing w:after="0"/>
+        <w:spacing w:after="0" w:line="240" w:lineRule="auto"/>
         <w:jc w:val="center"/>
         <w:rPr>
           <w:sz w:val="28"/>
@@ -263,21 +258,7 @@
         <w:rPr>
           <w:sz w:val="28"/>
         </w:rPr>
-        <w:t xml:space="preserve">Matej </w:t>
-      </w:r>
-      <w:proofErr w:type="spellStart"/>
-      <w:r>
-        <w:rPr>
-          <w:sz w:val="28"/>
-        </w:rPr>
-        <w:t>Vukosav</w:t>
-      </w:r>
-      <w:proofErr w:type="spellEnd"/>
-      <w:r>
-        <w:rPr>
-          <w:sz w:val="28"/>
-        </w:rPr>
-        <w:t xml:space="preserve"> (0036473765)</w:t>
+        <w:t>Matej Vukosav (0036473765)</w:t>
       </w:r>
     </w:p>
     <w:p>
@@ -285,6 +266,7 @@
         <w:tabs>
           <w:tab w:val="left" w:pos="426"/>
         </w:tabs>
+        <w:spacing w:line="240" w:lineRule="auto"/>
         <w:ind w:firstLine="0"/>
         <w:jc w:val="center"/>
         <w:rPr>
@@ -297,6 +279,7 @@
         <w:tabs>
           <w:tab w:val="left" w:pos="426"/>
         </w:tabs>
+        <w:spacing w:line="240" w:lineRule="auto"/>
         <w:ind w:firstLine="0"/>
         <w:jc w:val="center"/>
         <w:rPr>
@@ -309,6 +292,7 @@
         <w:tabs>
           <w:tab w:val="left" w:pos="426"/>
         </w:tabs>
+        <w:spacing w:line="240" w:lineRule="auto"/>
         <w:ind w:firstLine="0"/>
         <w:jc w:val="center"/>
         <w:rPr>
@@ -321,6 +305,7 @@
         <w:tabs>
           <w:tab w:val="left" w:pos="426"/>
         </w:tabs>
+        <w:spacing w:line="240" w:lineRule="auto"/>
         <w:ind w:firstLine="0"/>
         <w:jc w:val="center"/>
         <w:rPr>
@@ -333,6 +318,7 @@
         <w:tabs>
           <w:tab w:val="left" w:pos="426"/>
         </w:tabs>
+        <w:spacing w:line="240" w:lineRule="auto"/>
         <w:ind w:firstLine="0"/>
         <w:jc w:val="center"/>
         <w:rPr>
@@ -345,6 +331,7 @@
         <w:tabs>
           <w:tab w:val="left" w:pos="426"/>
         </w:tabs>
+        <w:spacing w:line="240" w:lineRule="auto"/>
         <w:ind w:firstLine="0"/>
         <w:jc w:val="center"/>
         <w:rPr>
@@ -357,7 +344,9 @@
         <w:tabs>
           <w:tab w:val="left" w:pos="426"/>
         </w:tabs>
+        <w:spacing w:line="240" w:lineRule="auto"/>
         <w:ind w:firstLine="0"/>
+        <w:jc w:val="center"/>
         <w:rPr>
           <w:sz w:val="28"/>
         </w:rPr>
@@ -368,6 +357,7 @@
         <w:tabs>
           <w:tab w:val="left" w:pos="426"/>
         </w:tabs>
+        <w:spacing w:line="240" w:lineRule="auto"/>
         <w:ind w:firstLine="0"/>
         <w:jc w:val="center"/>
         <w:rPr>
@@ -406,13 +396,163 @@
       </w:r>
     </w:p>
     <w:p>
-      <w:pPr>
-        <w:rPr>
-          <w:rFonts w:eastAsiaTheme="majorEastAsia" w:cstheme="majorBidi"/>
-          <w:sz w:val="32"/>
-          <w:szCs w:val="32"/>
-        </w:rPr>
-      </w:pPr>
+      <w:r>
+        <w:t xml:space="preserve">1. siječnja 2015. godine na snagu je stupio novi Zakon o financijskom poslovanju i računovodstvu neprofitnih organizacija (NN 121/2014). </w:t>
+      </w:r>
+      <w:r>
+        <w:t>Po zakonu neprofitne su one organizacije koje 3 godine uzastopno nisu imale financijsku dobit veću od 230 000 kn i 3 godine uzastopno nisu posjedovale ukupnu imovinu u višoj vrijednosti od 230 000 kn.</w:t>
+      </w:r>
+      <w:r>
+        <w:t xml:space="preserve"> U osnovi veliki broj udruga</w:t>
+      </w:r>
+      <w:r>
+        <w:t xml:space="preserve"> su neprofitne organizacije, jer ne premašuju</w:t>
+      </w:r>
+      <w:r>
+        <w:t xml:space="preserve"> </w:t>
+      </w:r>
+      <w:r>
+        <w:t>financijska ograničenja zadana zakonom</w:t>
+      </w:r>
+      <w:r>
+        <w:t xml:space="preserve">. </w:t>
+      </w:r>
+      <w:r>
+        <w:t xml:space="preserve">Zakon propisuje svim neprofitnim organizacijama vođenje </w:t>
+      </w:r>
+      <w:r>
+        <w:rPr>
+          <w:i/>
+        </w:rPr>
+        <w:t>jednostavnog knjigovodstva</w:t>
+      </w:r>
+      <w:r>
+        <w:t>, te podnošenje godišnjih financijskih izvješća.</w:t>
+      </w:r>
+    </w:p>
+    <w:p>
+      <w:r>
+        <w:t xml:space="preserve">Većina udruga se našla pred problemom, jer do tada nisu bile obavezne voditi </w:t>
+      </w:r>
+      <w:r>
+        <w:t xml:space="preserve">nikakvo </w:t>
+      </w:r>
+      <w:r>
+        <w:t>knjigovodstvo</w:t>
+      </w:r>
+      <w:r>
+        <w:t>.</w:t>
+      </w:r>
+      <w:r>
+        <w:t xml:space="preserve"> </w:t>
+      </w:r>
+      <w:r>
+        <w:t>Problem je još time veći što se udruge baziraj</w:t>
+      </w:r>
+      <w:r>
+        <w:t>u na ideji</w:t>
+      </w:r>
+      <w:r>
+        <w:t xml:space="preserve"> volonterizma, gdje članovi udru</w:t>
+      </w:r>
+      <w:r>
+        <w:t>ge „doniraju“ svoje vrijeme i rad, ali ne moraju biti stručni u svim vidovima vođenja udruge</w:t>
+      </w:r>
+      <w:r>
+        <w:t>.</w:t>
+      </w:r>
+      <w:r>
+        <w:t xml:space="preserve"> Tako su se udruge našle pred nedostatkom stručnog kadra za vođenje knjigovodstva, a oni članovi koji su prihvatili zadatak vođenja knjigovodstva su ga većinom prihvatili nevoljko.</w:t>
+      </w:r>
+      <w:r>
+        <w:t xml:space="preserve"> Ideja je stvoriti programsku podršku koja će pojednostaviti članovima udruga vođenje knjigovodstva.</w:t>
+      </w:r>
+    </w:p>
+    <w:p>
+      <w:r>
+        <w:t>Korisnici bi u sklopu programske podrške trebali moći upravljati svojim knjigovodstvenim knjigama, te im treba biti omogućeno stvaranje izvještaja (među kojima je i godišnje financijsko izvješće) koji se baziraju na knjigovodstvenim knjigama. Knjige kojima bi pohrana i uređivanje bilo podržano su: knjige primitaka i izdataka, te knjige ulaznih i izlaznih računa.</w:t>
+      </w:r>
+    </w:p>
+    <w:p>
+      <w:r>
+        <w:t>Knjige primitaka i izdataka drže podatke o svim novčanim primicima i izdacima koje je udruga ostvarila. Primici i izdaci mogu biti u obliku gotovinske transakcije, transakcije putem žiro-računa i transakcije u naravi (plaćanje u obliku nekog djela ili usluge). Dobra napomena je da se primitak i izdatak ne mora odviti u isključivo jednom obliku.</w:t>
+      </w:r>
+    </w:p>
+    <w:p>
+      <w:r>
+        <w:t xml:space="preserve">Knjige izlaznih i ulaznih računa su popisi svih dokumenata naplate i isplate koje je udruga napravila. To je popis svih računa i uplatnica koje je udruga izdala (takvi podaci </w:t>
+      </w:r>
+      <w:r>
+        <w:lastRenderedPageBreak/>
+        <w:t>su dio knjige izlaznih računa), te popis svih dokumenata naplate koje je udruga zaprimila (podaci knjige ulaznih računa).</w:t>
+      </w:r>
+    </w:p>
+    <w:p>
+      <w:r>
+        <w:t>U osnovi ideja takvog knjigovodstva je da se putem ulaznih i izlaznih računa definiraju sve službene poslovne transakcije, dok se knjigama primitaka i izdataka pravdaju uplate i isplate koje udruga napravi.</w:t>
+      </w:r>
+    </w:p>
+    <w:p>
+      <w:r>
+        <w:t>Postoje pokušaji implementacije vlastite programske podrške</w:t>
+      </w:r>
+      <w:r>
+        <w:t xml:space="preserve"> od strane članova raznih udruga</w:t>
+      </w:r>
+      <w:r>
+        <w:t>, no ona</w:t>
+      </w:r>
+      <w:r>
+        <w:t xml:space="preserve"> se često svode</w:t>
+      </w:r>
+      <w:r>
+        <w:t xml:space="preserve"> na primjenu Excel i  Access programskih alata. Problem je u tome što se podaci pohranjuju samo lokalno, te postoji ovisnost o postojanju </w:t>
+      </w:r>
+      <w:r>
+        <w:rPr>
+          <w:i/>
+        </w:rPr>
+        <w:t>Microsoft Office</w:t>
+      </w:r>
+      <w:r>
+        <w:t xml:space="preserve"> alata na lokalnom računalnom sustavu. Dakle</w:t>
+      </w:r>
+      <w:r>
+        <w:t>,</w:t>
+      </w:r>
+      <w:r>
+        <w:t xml:space="preserve"> programska </w:t>
+      </w:r>
+      <w:r>
+        <w:t>potpora bi trebala biti pristupačna sa većine računalnih sustava, uz minimalnu potrebu vanjskih alata. U krajnjem slučaju instalacija programske podrške na lokalnom sustavu bi trebala biti dostatna.</w:t>
+      </w:r>
+      <w:r>
+        <w:t xml:space="preserve"> Također postoji i problem pohranjivanja, jer članovi drže podatke na svojim lokalnim skladištima podataka. To bi trebalo biti riješeno centraliziran</w:t>
+      </w:r>
+      <w:r>
+        <w:t>im pristupom podacima, odnosno uvodi se jedinstvena baza podataka. Time se članovi ne bi trebali brinuti o ažurnosti svoje lokalne kopije knjigovodstvenih podataka.</w:t>
+      </w:r>
+    </w:p>
+    <w:p>
+      <w:r>
+        <w:t>Optimalno rješenje bi bila implementacija desktop i web aplikacije koje će raditi nad jedinstvenom bazom podataka, te će korisnicima</w:t>
+      </w:r>
+      <w:r>
+        <w:t xml:space="preserve"> (članovima udruga)</w:t>
+      </w:r>
+      <w:r>
+        <w:t xml:space="preserve"> omogućiti pregledno vođenje knjigovodstvenih podataka </w:t>
+      </w:r>
+      <w:r>
+        <w:t>svoje udruge</w:t>
+      </w:r>
+      <w:bookmarkStart w:id="0" w:name="_GoBack"/>
+      <w:bookmarkEnd w:id="0"/>
+      <w:r>
+        <w:t>.</w:t>
+      </w:r>
+    </w:p>
+    <w:p>
       <w:r>
         <w:br w:type="page"/>
       </w:r>
@@ -423,13 +563,8 @@
       </w:pPr>
       <w:r>
         <w:lastRenderedPageBreak/>
-        <w:t xml:space="preserve">Use </w:t>
-      </w:r>
-      <w:proofErr w:type="spellStart"/>
-      <w:r>
-        <w:t>cases</w:t>
-      </w:r>
-      <w:proofErr w:type="spellEnd"/>
+        <w:t>Use cases</w:t>
+      </w:r>
     </w:p>
     <w:p>
       <w:pPr>
@@ -555,7 +690,7 @@
           <w:rPr>
             <w:noProof/>
           </w:rPr>
-          <w:t>1</w:t>
+          <w:t>3</w:t>
         </w:r>
         <w:r>
           <w:fldChar w:fldCharType="end"/>
@@ -1357,10 +1492,10 @@
   <w:style w:type="paragraph" w:default="1" w:styleId="Normal">
     <w:name w:val="Normal"/>
     <w:qFormat/>
-    <w:rsid w:val="00AC05D9"/>
+    <w:rsid w:val="00AE3CC1"/>
     <w:pPr>
       <w:suppressAutoHyphens/>
-      <w:spacing w:before="120" w:after="100" w:afterAutospacing="1" w:line="240" w:lineRule="auto"/>
+      <w:spacing w:before="120" w:after="100" w:afterAutospacing="1" w:line="360" w:lineRule="auto"/>
       <w:ind w:firstLine="425"/>
       <w:jc w:val="both"/>
     </w:pPr>
@@ -1593,6 +1728,17 @@
       <w:szCs w:val="24"/>
       <w:lang w:eastAsia="ar-SA"/>
     </w:rPr>
+  </w:style>
+  <w:style w:type="paragraph" w:styleId="Odlomakpopisa">
+    <w:name w:val="List Paragraph"/>
+    <w:basedOn w:val="Normal"/>
+    <w:uiPriority w:val="34"/>
+    <w:qFormat/>
+    <w:rsid w:val="005F22CF"/>
+    <w:pPr>
+      <w:ind w:left="720"/>
+      <w:contextualSpacing/>
+    </w:pPr>
   </w:style>
 </w:styles>
 </file>

</xml_diff>

<commit_message>
e sada je dz 2 gotova; dodao opis backenda i mockupe
</commit_message>
<xml_diff>
--- a/_3sACrowd_DZ2.docx
+++ b/_3sACrowd_DZ2.docx
@@ -789,10 +789,7 @@
         </w:numPr>
       </w:pPr>
       <w:r>
-        <w:t xml:space="preserve">Brisanje stavke </w:t>
-      </w:r>
-      <w:r>
-        <w:t>u knjizi izdataka</w:t>
+        <w:t>Brisanje stavke u knjizi izdataka</w:t>
       </w:r>
     </w:p>
     <w:p>
@@ -804,10 +801,7 @@
         </w:numPr>
       </w:pPr>
       <w:r>
-        <w:t xml:space="preserve">Brisanje stavke </w:t>
-      </w:r>
-      <w:r>
-        <w:t>u knjizi izlaznih računa</w:t>
+        <w:t>Brisanje stavke u knjizi izlaznih računa</w:t>
       </w:r>
     </w:p>
     <w:p>
@@ -819,10 +813,7 @@
         </w:numPr>
       </w:pPr>
       <w:r>
-        <w:t xml:space="preserve">Brisanje stavke </w:t>
-      </w:r>
-      <w:r>
-        <w:t>u knjizi ulaznih računa</w:t>
+        <w:t>Brisanje stavke u knjizi ulaznih računa</w:t>
       </w:r>
     </w:p>
     <w:p>
@@ -5992,8 +5983,6 @@
           <w:szCs w:val="32"/>
         </w:rPr>
       </w:pPr>
-      <w:bookmarkStart w:id="0" w:name="_GoBack"/>
-      <w:bookmarkEnd w:id="0"/>
     </w:p>
     <w:tbl>
       <w:tblPr>
@@ -7677,19 +7666,7 @@
               <w:rPr>
                 <w:rFonts w:eastAsiaTheme="majorEastAsia"/>
               </w:rPr>
-              <w:t xml:space="preserve"> </w:t>
-            </w:r>
-            <w:r>
-              <w:rPr>
-                <w:rFonts w:eastAsiaTheme="majorEastAsia"/>
-              </w:rPr>
-              <w:t>Brisanje</w:t>
-            </w:r>
-            <w:r>
-              <w:rPr>
-                <w:rFonts w:eastAsiaTheme="majorEastAsia"/>
-              </w:rPr>
-              <w:t xml:space="preserve"> stavke u knjizi primitaka</w:t>
+              <w:t xml:space="preserve"> Brisanje stavke u knjizi primitaka</w:t>
             </w:r>
           </w:p>
         </w:tc>
@@ -7895,19 +7872,7 @@
               <w:rPr>
                 <w:rFonts w:eastAsiaTheme="majorEastAsia"/>
               </w:rPr>
-              <w:t>S</w:t>
-            </w:r>
-            <w:r>
-              <w:rPr>
-                <w:rFonts w:eastAsiaTheme="majorEastAsia"/>
-              </w:rPr>
-              <w:t>tavka</w:t>
-            </w:r>
-            <w:r>
-              <w:rPr>
-                <w:rFonts w:eastAsiaTheme="majorEastAsia"/>
-              </w:rPr>
-              <w:t xml:space="preserve"> je uspješno izbrisana iz sustava</w:t>
+              <w:t>Stavka je uspješno izbrisana iz sustava</w:t>
             </w:r>
           </w:p>
         </w:tc>
@@ -7947,13 +7912,7 @@
               <w:rPr>
                 <w:rFonts w:eastAsiaTheme="majorEastAsia"/>
               </w:rPr>
-              <w:t xml:space="preserve">Korisnik iz pregleda svih stavki odabire onu koju želi </w:t>
-            </w:r>
-            <w:r>
-              <w:rPr>
-                <w:rFonts w:eastAsiaTheme="majorEastAsia"/>
-              </w:rPr>
-              <w:t>obrisati</w:t>
+              <w:t>Korisnik iz pregleda svih stavki odabire onu koju želi obrisati</w:t>
             </w:r>
           </w:p>
           <w:p>
@@ -7971,13 +7930,7 @@
               <w:rPr>
                 <w:rFonts w:eastAsiaTheme="majorEastAsia"/>
               </w:rPr>
-              <w:t xml:space="preserve">Sustav prikazuje </w:t>
-            </w:r>
-            <w:r>
-              <w:rPr>
-                <w:rFonts w:eastAsiaTheme="majorEastAsia"/>
-              </w:rPr>
-              <w:t>prozor sigurnosnog upita</w:t>
+              <w:t>Sustav prikazuje prozor sigurnosnog upita</w:t>
             </w:r>
           </w:p>
           <w:p>
@@ -7995,13 +7948,7 @@
               <w:rPr>
                 <w:rFonts w:eastAsiaTheme="majorEastAsia"/>
               </w:rPr>
-              <w:t xml:space="preserve">Korisnik </w:t>
-            </w:r>
-            <w:r>
-              <w:rPr>
-                <w:rFonts w:eastAsiaTheme="majorEastAsia"/>
-              </w:rPr>
-              <w:t>potvrđuje brisanje</w:t>
+              <w:t>Korisnik potvrđuje brisanje</w:t>
             </w:r>
           </w:p>
           <w:p>
@@ -8019,25 +7966,7 @@
               <w:rPr>
                 <w:rFonts w:eastAsiaTheme="majorEastAsia"/>
               </w:rPr>
-              <w:t xml:space="preserve">Sustav uspješno </w:t>
-            </w:r>
-            <w:r>
-              <w:rPr>
-                <w:rFonts w:eastAsiaTheme="majorEastAsia"/>
-              </w:rPr>
-              <w:t>briše</w:t>
-            </w:r>
-            <w:r>
-              <w:rPr>
-                <w:rFonts w:eastAsiaTheme="majorEastAsia"/>
-              </w:rPr>
-              <w:t xml:space="preserve"> </w:t>
-            </w:r>
-            <w:r>
-              <w:rPr>
-                <w:rFonts w:eastAsiaTheme="majorEastAsia"/>
-              </w:rPr>
-              <w:t>podatke</w:t>
+              <w:t>Sustav uspješno briše podatke</w:t>
             </w:r>
           </w:p>
           <w:p>
@@ -8093,19 +8022,7 @@
               <w:rPr>
                 <w:rFonts w:eastAsiaTheme="majorEastAsia"/>
               </w:rPr>
-              <w:t>3</w:t>
-            </w:r>
-            <w:r>
-              <w:rPr>
-                <w:rFonts w:eastAsiaTheme="majorEastAsia"/>
-              </w:rPr>
-              <w:t xml:space="preserve">a. </w:t>
-            </w:r>
-            <w:r>
-              <w:rPr>
-                <w:rFonts w:eastAsiaTheme="majorEastAsia"/>
-              </w:rPr>
-              <w:t>Korisnik odbacuje postupak brisanja stavke</w:t>
+              <w:t>3a. Korisnik odbacuje postupak brisanja stavke</w:t>
             </w:r>
           </w:p>
           <w:p>
@@ -8120,19 +8037,7 @@
               <w:rPr>
                 <w:rFonts w:eastAsiaTheme="majorEastAsia"/>
               </w:rPr>
-              <w:t>3</w:t>
-            </w:r>
-            <w:r>
-              <w:rPr>
-                <w:rFonts w:eastAsiaTheme="majorEastAsia"/>
-              </w:rPr>
-              <w:t xml:space="preserve">a1. </w:t>
-            </w:r>
-            <w:r>
-              <w:rPr>
-                <w:rFonts w:eastAsiaTheme="majorEastAsia"/>
-              </w:rPr>
-              <w:t>Sustav ne provodi brisanje i korisnika vraća na pregled stavki</w:t>
+              <w:t>3a1. Sustav ne provodi brisanje i korisnika vraća na pregled stavki</w:t>
             </w:r>
           </w:p>
           <w:p>
@@ -8147,19 +8052,7 @@
               <w:rPr>
                 <w:rFonts w:eastAsiaTheme="majorEastAsia"/>
               </w:rPr>
-              <w:t>4</w:t>
-            </w:r>
-            <w:r>
-              <w:rPr>
-                <w:rFonts w:eastAsiaTheme="majorEastAsia"/>
-              </w:rPr>
-              <w:t xml:space="preserve">a. Sustav zbog pogreške ne uspijeva </w:t>
-            </w:r>
-            <w:r>
-              <w:rPr>
-                <w:rFonts w:eastAsiaTheme="majorEastAsia"/>
-              </w:rPr>
-              <w:t>pohraniti promjene</w:t>
+              <w:t>4a. Sustav zbog pogreške ne uspijeva pohraniti promjene</w:t>
             </w:r>
           </w:p>
           <w:p>
@@ -8174,13 +8067,7 @@
               <w:rPr>
                 <w:rFonts w:eastAsiaTheme="majorEastAsia"/>
               </w:rPr>
-              <w:t>4</w:t>
-            </w:r>
-            <w:r>
-              <w:rPr>
-                <w:rFonts w:eastAsiaTheme="majorEastAsia"/>
-              </w:rPr>
-              <w:t>a1. Sustav odustaje od promjena</w:t>
+              <w:t>4a1. Sustav odustaje od promjena</w:t>
             </w:r>
           </w:p>
           <w:p>
@@ -8195,13 +8082,7 @@
               <w:rPr>
                 <w:rFonts w:eastAsiaTheme="majorEastAsia"/>
               </w:rPr>
-              <w:t>4</w:t>
-            </w:r>
-            <w:r>
-              <w:rPr>
-                <w:rFonts w:eastAsiaTheme="majorEastAsia"/>
-              </w:rPr>
-              <w:t>a2. Sustav dojavljuje korisniku poruku o pogreški</w:t>
+              <w:t>4a2. Sustav dojavljuje korisniku poruku o pogreški</w:t>
             </w:r>
           </w:p>
         </w:tc>
@@ -8249,13 +8130,7 @@
               <w:rPr>
                 <w:rFonts w:eastAsiaTheme="majorEastAsia"/>
               </w:rPr>
-              <w:t xml:space="preserve"> Brisanje stavke u knjizi </w:t>
-            </w:r>
-            <w:r>
-              <w:rPr>
-                <w:rFonts w:eastAsiaTheme="majorEastAsia"/>
-              </w:rPr>
-              <w:t>izdataka</w:t>
+              <w:t xml:space="preserve"> Brisanje stavke u knjizi izdataka</w:t>
             </w:r>
           </w:p>
         </w:tc>
@@ -8335,13 +8210,7 @@
               <w:rPr>
                 <w:rFonts w:eastAsiaTheme="majorEastAsia"/>
               </w:rPr>
-              <w:t xml:space="preserve">Korisnik – želi izbrisati stavku iz knjige </w:t>
-            </w:r>
-            <w:r>
-              <w:rPr>
-                <w:rFonts w:eastAsiaTheme="majorEastAsia"/>
-              </w:rPr>
-              <w:t>izdataka</w:t>
+              <w:t>Korisnik – želi izbrisati stavku iz knjige izdataka</w:t>
             </w:r>
           </w:p>
           <w:p>
@@ -8556,13 +8425,7 @@
               <w:rPr>
                 <w:rFonts w:eastAsiaTheme="majorEastAsia"/>
               </w:rPr>
-              <w:t xml:space="preserve">Korisnik se vraća na pregled knjige </w:t>
-            </w:r>
-            <w:r>
-              <w:rPr>
-                <w:rFonts w:eastAsiaTheme="majorEastAsia"/>
-              </w:rPr>
-              <w:t>izdataka</w:t>
+              <w:t>Korisnik se vraća na pregled knjige izdataka</w:t>
             </w:r>
           </w:p>
         </w:tc>
@@ -8708,13 +8571,7 @@
               <w:rPr>
                 <w:rFonts w:eastAsiaTheme="majorEastAsia"/>
               </w:rPr>
-              <w:t xml:space="preserve"> Brisanje stavke u knjizi </w:t>
-            </w:r>
-            <w:r>
-              <w:rPr>
-                <w:rFonts w:eastAsiaTheme="majorEastAsia"/>
-              </w:rPr>
-              <w:t>izlaznih računa</w:t>
+              <w:t xml:space="preserve"> Brisanje stavke u knjizi izlaznih računa</w:t>
             </w:r>
           </w:p>
         </w:tc>
@@ -8794,13 +8651,7 @@
               <w:rPr>
                 <w:rFonts w:eastAsiaTheme="majorEastAsia"/>
               </w:rPr>
-              <w:t xml:space="preserve">Korisnik – želi izbrisati stavku iz knjige </w:t>
-            </w:r>
-            <w:r>
-              <w:rPr>
-                <w:rFonts w:eastAsiaTheme="majorEastAsia"/>
-              </w:rPr>
-              <w:t>izlaznih računa</w:t>
+              <w:t>Korisnik – želi izbrisati stavku iz knjige izlaznih računa</w:t>
             </w:r>
           </w:p>
           <w:p>
@@ -9014,13 +8865,7 @@
               <w:rPr>
                 <w:rFonts w:eastAsiaTheme="majorEastAsia"/>
               </w:rPr>
-              <w:t xml:space="preserve">Korisnik se vraća na pregled knjige </w:t>
-            </w:r>
-            <w:r>
-              <w:rPr>
-                <w:rFonts w:eastAsiaTheme="majorEastAsia"/>
-              </w:rPr>
-              <w:t>izlaznih računa</w:t>
+              <w:t>Korisnik se vraća na pregled knjige izlaznih računa</w:t>
             </w:r>
           </w:p>
         </w:tc>
@@ -9166,13 +9011,7 @@
               <w:rPr>
                 <w:rFonts w:eastAsiaTheme="majorEastAsia"/>
               </w:rPr>
-              <w:t xml:space="preserve"> Brisanje stavke u knjizi </w:t>
-            </w:r>
-            <w:r>
-              <w:rPr>
-                <w:rFonts w:eastAsiaTheme="majorEastAsia"/>
-              </w:rPr>
-              <w:t>ulaznih računa</w:t>
+              <w:t xml:space="preserve"> Brisanje stavke u knjizi ulaznih računa</w:t>
             </w:r>
           </w:p>
         </w:tc>
@@ -9626,13 +9465,7 @@
               <w:rPr>
                 <w:rFonts w:eastAsiaTheme="majorEastAsia"/>
               </w:rPr>
-              <w:t xml:space="preserve"> </w:t>
-            </w:r>
-            <w:r>
-              <w:rPr>
-                <w:rFonts w:eastAsiaTheme="majorEastAsia"/>
-              </w:rPr>
-              <w:t>Stvaranje godišnjeg financijskog izvješća</w:t>
+              <w:t xml:space="preserve"> Stvaranje godišnjeg financijskog izvješća</w:t>
             </w:r>
           </w:p>
         </w:tc>
@@ -9712,13 +9545,7 @@
               <w:rPr>
                 <w:rFonts w:eastAsiaTheme="majorEastAsia"/>
               </w:rPr>
-              <w:t xml:space="preserve">Korisnik – želi </w:t>
-            </w:r>
-            <w:r>
-              <w:rPr>
-                <w:rFonts w:eastAsiaTheme="majorEastAsia"/>
-              </w:rPr>
-              <w:t>stvoriti godišnje financijsko izvješće</w:t>
+              <w:t>Korisnik – želi stvoriti godišnje financijsko izvješće</w:t>
             </w:r>
           </w:p>
           <w:p>
@@ -9994,13 +9821,7 @@
               <w:rPr>
                 <w:rFonts w:eastAsiaTheme="majorEastAsia"/>
               </w:rPr>
-              <w:t xml:space="preserve"> Stvaranje </w:t>
-            </w:r>
-            <w:r>
-              <w:rPr>
-                <w:rFonts w:eastAsiaTheme="majorEastAsia"/>
-              </w:rPr>
-              <w:t>izvješća toka novca</w:t>
+              <w:t xml:space="preserve"> Stvaranje izvješća toka novca</w:t>
             </w:r>
           </w:p>
         </w:tc>
@@ -10080,13 +9901,7 @@
               <w:rPr>
                 <w:rFonts w:eastAsiaTheme="majorEastAsia"/>
               </w:rPr>
-              <w:t xml:space="preserve">Korisnik – želi stvoriti </w:t>
-            </w:r>
-            <w:r>
-              <w:rPr>
-                <w:rFonts w:eastAsiaTheme="majorEastAsia"/>
-              </w:rPr>
-              <w:t>izvješće toka novca</w:t>
+              <w:t>Korisnik – želi stvoriti izvješće toka novca</w:t>
             </w:r>
           </w:p>
           <w:p>
@@ -10265,13 +10080,7 @@
               <w:rPr>
                 <w:rFonts w:eastAsiaTheme="majorEastAsia"/>
               </w:rPr>
-              <w:t>Sustav vraća podatke u obliku datoteke</w:t>
-            </w:r>
-            <w:r>
-              <w:rPr>
-                <w:rFonts w:eastAsiaTheme="majorEastAsia"/>
-              </w:rPr>
-              <w:t xml:space="preserve"> sa ispravno formatiranim tablicama</w:t>
+              <w:t>Sustav vraća podatke u obliku datoteke sa ispravno formatiranim tablicama</w:t>
             </w:r>
           </w:p>
         </w:tc>
@@ -10325,9 +10134,657 @@
         </w:rPr>
       </w:pPr>
     </w:p>
+    <w:p>
+      <w:pPr>
+        <w:suppressAutoHyphens w:val="0"/>
+        <w:spacing w:before="0" w:after="160" w:afterAutospacing="0" w:line="259" w:lineRule="auto"/>
+        <w:ind w:firstLine="0"/>
+        <w:jc w:val="left"/>
+        <w:rPr>
+          <w:rFonts w:eastAsiaTheme="majorEastAsia" w:cstheme="majorBidi"/>
+          <w:sz w:val="32"/>
+          <w:szCs w:val="32"/>
+        </w:rPr>
+      </w:pPr>
+      <w:r>
+        <w:rPr>
+          <w:rFonts w:eastAsiaTheme="majorEastAsia" w:cstheme="majorBidi"/>
+          <w:sz w:val="32"/>
+          <w:szCs w:val="32"/>
+        </w:rPr>
+        <w:br w:type="page"/>
+      </w:r>
+    </w:p>
+    <w:p>
+      <w:pPr>
+        <w:pStyle w:val="Naslov1"/>
+      </w:pPr>
+      <w:proofErr w:type="spellStart"/>
+      <w:r>
+        <w:lastRenderedPageBreak/>
+        <w:t>Backend</w:t>
+      </w:r>
+      <w:proofErr w:type="spellEnd"/>
+      <w:r>
+        <w:t xml:space="preserve"> sustava</w:t>
+      </w:r>
+    </w:p>
+    <w:p>
+      <w:pPr>
+        <w:rPr>
+          <w:rFonts w:eastAsiaTheme="majorEastAsia"/>
+        </w:rPr>
+      </w:pPr>
+      <w:r>
+        <w:rPr>
+          <w:rFonts w:eastAsiaTheme="majorEastAsia"/>
+        </w:rPr>
+        <w:t xml:space="preserve">Kako je predviđena izgradnja sustava u obliku desktop i web aplikacije, implementacija web API-ja nije prijeko potrebna. </w:t>
+      </w:r>
+      <w:proofErr w:type="spellStart"/>
+      <w:r>
+        <w:rPr>
+          <w:rFonts w:eastAsiaTheme="majorEastAsia"/>
+          <w:i/>
+        </w:rPr>
+        <w:t>Backend</w:t>
+      </w:r>
+      <w:proofErr w:type="spellEnd"/>
+      <w:r>
+        <w:rPr>
+          <w:rFonts w:eastAsiaTheme="majorEastAsia"/>
+        </w:rPr>
+        <w:t xml:space="preserve"> sustava će tako biti implementiran putem resursa koje obje aplikacije koriste. Potrebno je implementirati zajednički repozitorij podataka, zajednički izvor podataka, te zajednička funkcionalnost za generiranje izvješća.</w:t>
+      </w:r>
+    </w:p>
+    <w:p>
+      <w:pPr>
+        <w:rPr>
+          <w:rFonts w:eastAsiaTheme="majorEastAsia"/>
+        </w:rPr>
+      </w:pPr>
+      <w:r>
+        <w:rPr>
+          <w:rFonts w:eastAsiaTheme="majorEastAsia"/>
+        </w:rPr>
+        <w:t xml:space="preserve">Zajednički izvor podataka biti će u obliku </w:t>
+      </w:r>
+      <w:proofErr w:type="spellStart"/>
+      <w:r>
+        <w:rPr>
+          <w:rFonts w:eastAsiaTheme="majorEastAsia"/>
+        </w:rPr>
+        <w:t>SQLite</w:t>
+      </w:r>
+      <w:proofErr w:type="spellEnd"/>
+      <w:r>
+        <w:rPr>
+          <w:rFonts w:eastAsiaTheme="majorEastAsia"/>
+        </w:rPr>
+        <w:t xml:space="preserve"> baze podataka. Baza podataka će biti sadržana u jednoj </w:t>
+      </w:r>
+      <w:proofErr w:type="spellStart"/>
+      <w:r>
+        <w:rPr>
+          <w:rFonts w:eastAsiaTheme="majorEastAsia"/>
+        </w:rPr>
+        <w:t>SQLite</w:t>
+      </w:r>
+      <w:proofErr w:type="spellEnd"/>
+      <w:r>
+        <w:rPr>
+          <w:rFonts w:eastAsiaTheme="majorEastAsia"/>
+        </w:rPr>
+        <w:t xml:space="preserve"> datoteci.</w:t>
+      </w:r>
+    </w:p>
+    <w:p>
+      <w:pPr>
+        <w:rPr>
+          <w:rFonts w:eastAsiaTheme="majorEastAsia"/>
+        </w:rPr>
+      </w:pPr>
+      <w:r>
+        <w:rPr>
+          <w:rFonts w:eastAsiaTheme="majorEastAsia"/>
+        </w:rPr>
+        <w:t xml:space="preserve">Zajednički repozitorij podataka će stvarati vezu prema bazi podataka, te će vršiti O/R </w:t>
+      </w:r>
+      <w:proofErr w:type="spellStart"/>
+      <w:r>
+        <w:rPr>
+          <w:rFonts w:eastAsiaTheme="majorEastAsia"/>
+        </w:rPr>
+        <w:t>mapiranje</w:t>
+      </w:r>
+      <w:proofErr w:type="spellEnd"/>
+      <w:r>
+        <w:rPr>
+          <w:rFonts w:eastAsiaTheme="majorEastAsia"/>
+        </w:rPr>
+        <w:t xml:space="preserve"> podataka iz baze.</w:t>
+      </w:r>
+      <w:r>
+        <w:rPr>
+          <w:rFonts w:eastAsiaTheme="majorEastAsia"/>
+        </w:rPr>
+        <w:t xml:space="preserve"> O/R </w:t>
+      </w:r>
+      <w:proofErr w:type="spellStart"/>
+      <w:r>
+        <w:rPr>
+          <w:rFonts w:eastAsiaTheme="majorEastAsia"/>
+        </w:rPr>
+        <w:t>mapiranje</w:t>
+      </w:r>
+      <w:proofErr w:type="spellEnd"/>
+      <w:r>
+        <w:rPr>
+          <w:rFonts w:eastAsiaTheme="majorEastAsia"/>
+        </w:rPr>
+        <w:t xml:space="preserve"> će biti izvršeno </w:t>
+      </w:r>
+      <w:proofErr w:type="spellStart"/>
+      <w:r>
+        <w:rPr>
+          <w:rFonts w:eastAsiaTheme="majorEastAsia"/>
+        </w:rPr>
+        <w:t>NHibernate</w:t>
+      </w:r>
+      <w:proofErr w:type="spellEnd"/>
+      <w:r>
+        <w:rPr>
+          <w:rFonts w:eastAsiaTheme="majorEastAsia"/>
+        </w:rPr>
+        <w:t xml:space="preserve"> značajkom. Na taj način će zajednički repozitorij nuditi i CRUD metode, te još neke prilagođene metode dohvata.</w:t>
+      </w:r>
+      <w:r>
+        <w:rPr>
+          <w:rFonts w:eastAsiaTheme="majorEastAsia"/>
+        </w:rPr>
+        <w:t xml:space="preserve"> Repozitorij će također sadržavati osnovnu definiciju modela podataka koj</w:t>
+      </w:r>
+      <w:r>
+        <w:rPr>
+          <w:rFonts w:eastAsiaTheme="majorEastAsia"/>
+        </w:rPr>
+        <w:t>i</w:t>
+      </w:r>
+      <w:r>
+        <w:rPr>
+          <w:rFonts w:eastAsiaTheme="majorEastAsia"/>
+        </w:rPr>
+        <w:t xml:space="preserve"> će</w:t>
+      </w:r>
+      <w:r>
+        <w:rPr>
+          <w:rFonts w:eastAsiaTheme="majorEastAsia"/>
+        </w:rPr>
+        <w:t xml:space="preserve"> </w:t>
+      </w:r>
+      <w:r>
+        <w:rPr>
+          <w:rFonts w:eastAsiaTheme="majorEastAsia"/>
+        </w:rPr>
+        <w:t xml:space="preserve">se </w:t>
+      </w:r>
+      <w:r>
+        <w:rPr>
+          <w:rFonts w:eastAsiaTheme="majorEastAsia"/>
+        </w:rPr>
+        <w:t>koristiti u cijelom sustavu.</w:t>
+      </w:r>
+    </w:p>
+    <w:p>
+      <w:pPr>
+        <w:rPr>
+          <w:rFonts w:eastAsiaTheme="majorEastAsia"/>
+        </w:rPr>
+      </w:pPr>
+      <w:r>
+        <w:rPr>
+          <w:rFonts w:eastAsiaTheme="majorEastAsia"/>
+        </w:rPr>
+        <w:t>Kako oblici izvješća ne ovise o obliku aplikacije, funkcionalnost stvaranja izvješća se može izdvojiti i postaviti u pozadi</w:t>
+      </w:r>
+      <w:r>
+        <w:rPr>
+          <w:rFonts w:eastAsiaTheme="majorEastAsia"/>
+        </w:rPr>
+        <w:t>nu arhitekture sustava. Ovaj dio sustava će sadržavati svu logiku generiranja izvješća.</w:t>
+      </w:r>
+    </w:p>
+    <w:p>
+      <w:pPr>
+        <w:suppressAutoHyphens w:val="0"/>
+        <w:spacing w:before="0" w:after="160" w:afterAutospacing="0" w:line="259" w:lineRule="auto"/>
+        <w:ind w:firstLine="0"/>
+        <w:jc w:val="left"/>
+        <w:rPr>
+          <w:rFonts w:eastAsiaTheme="majorEastAsia"/>
+        </w:rPr>
+      </w:pPr>
+      <w:r>
+        <w:rPr>
+          <w:rFonts w:eastAsiaTheme="majorEastAsia"/>
+        </w:rPr>
+        <w:br w:type="page"/>
+      </w:r>
+    </w:p>
+    <w:p>
+      <w:pPr>
+        <w:pStyle w:val="Naslov1"/>
+      </w:pPr>
+      <w:proofErr w:type="spellStart"/>
+      <w:r>
+        <w:lastRenderedPageBreak/>
+        <w:t>Mockup</w:t>
+      </w:r>
+      <w:proofErr w:type="spellEnd"/>
+      <w:r>
+        <w:t xml:space="preserve"> zasloni</w:t>
+      </w:r>
+    </w:p>
+    <w:p>
+      <w:pPr>
+        <w:pStyle w:val="Naslov2"/>
+      </w:pPr>
+      <w:r>
+        <w:t>Desktop aplikacija</w:t>
+      </w:r>
+    </w:p>
+    <w:p>
+      <w:pPr>
+        <w:pStyle w:val="Naslov3"/>
+      </w:pPr>
+      <w:r>
+        <w:t xml:space="preserve">Glavni </w:t>
+      </w:r>
+      <w:r>
+        <w:t>zaslon</w:t>
+      </w:r>
+    </w:p>
+    <w:p>
+      <w:pPr>
+        <w:ind w:firstLine="0"/>
+        <w:jc w:val="center"/>
+      </w:pPr>
+      <w:r>
+        <w:object w:dxaOrig="10251" w:dyaOrig="3831">
+          <v:shapetype id="_x0000_t75" coordsize="21600,21600" o:spt="75" o:preferrelative="t" path="m@4@5l@4@11@9@11@9@5xe" filled="f" stroked="f">
+            <v:stroke joinstyle="miter"/>
+            <v:formulas>
+              <v:f eqn="if lineDrawn pixelLineWidth 0"/>
+              <v:f eqn="sum @0 1 0"/>
+              <v:f eqn="sum 0 0 @1"/>
+              <v:f eqn="prod @2 1 2"/>
+              <v:f eqn="prod @3 21600 pixelWidth"/>
+              <v:f eqn="prod @3 21600 pixelHeight"/>
+              <v:f eqn="sum @0 0 1"/>
+              <v:f eqn="prod @6 1 2"/>
+              <v:f eqn="prod @7 21600 pixelWidth"/>
+              <v:f eqn="sum @8 21600 0"/>
+              <v:f eqn="prod @7 21600 pixelHeight"/>
+              <v:f eqn="sum @10 21600 0"/>
+            </v:formulas>
+            <v:path o:extrusionok="f" gradientshapeok="t" o:connecttype="rect"/>
+            <o:lock v:ext="edit" aspectratio="t"/>
+          </v:shapetype>
+          <v:shape id="_x0000_i1025" type="#_x0000_t75" style="width:453pt;height:169.5pt" o:ole="">
+            <v:imagedata r:id="rId8" o:title=""/>
+          </v:shape>
+          <o:OLEObject Type="Embed" ProgID="Visio.Drawing.15" ShapeID="_x0000_i1025" DrawAspect="Content" ObjectID="_1545671705" r:id="rId9"/>
+        </w:object>
+      </w:r>
+      <w:r>
+        <w:object w:dxaOrig="5042" w:dyaOrig="3817">
+          <v:shape id="_x0000_i1026" type="#_x0000_t75" style="width:219.75pt;height:165.75pt" o:ole="">
+            <v:imagedata r:id="rId10" o:title=""/>
+          </v:shape>
+          <o:OLEObject Type="Embed" ProgID="Visio.Drawing.15" ShapeID="_x0000_i1026" DrawAspect="Content" ObjectID="_1545671706" r:id="rId11"/>
+        </w:object>
+      </w:r>
+    </w:p>
+    <w:p>
+      <w:r>
+        <w:t xml:space="preserve">Glavni </w:t>
+      </w:r>
+      <w:r>
+        <w:t>zaslon</w:t>
+      </w:r>
+      <w:r>
+        <w:t xml:space="preserve"> desktop aplikacije će sadržavati izbornike padajućih lista, koje će omogućiti korisniku pristup pojedinim knjigovodstvenim knjigama, generiranju izvješća i odjavi sa sustava.</w:t>
+      </w:r>
+      <w:r>
+        <w:t xml:space="preserve"> Zasloni pozvanih funkcionalnosti će se korisniku pojavljivati uz glavni zaslon. </w:t>
+      </w:r>
+    </w:p>
+    <w:p>
+      <w:pPr>
+        <w:pStyle w:val="Naslov3"/>
+      </w:pPr>
+      <w:r>
+        <w:lastRenderedPageBreak/>
+        <w:t>Zaslon generiranja izvješća</w:t>
+      </w:r>
+    </w:p>
+    <w:p>
+      <w:pPr>
+        <w:ind w:firstLine="0"/>
+        <w:jc w:val="center"/>
+      </w:pPr>
+      <w:r>
+        <w:object w:dxaOrig="5042" w:dyaOrig="3817">
+          <v:shape id="_x0000_i1027" type="#_x0000_t75" style="width:252pt;height:190.5pt" o:ole="">
+            <v:imagedata r:id="rId12" o:title=""/>
+          </v:shape>
+          <o:OLEObject Type="Embed" ProgID="Visio.Drawing.15" ShapeID="_x0000_i1027" DrawAspect="Content" ObjectID="_1545671707" r:id="rId13"/>
+        </w:object>
+      </w:r>
+    </w:p>
+    <w:p>
+      <w:pPr>
+        <w:rPr>
+          <w:rFonts w:eastAsiaTheme="majorEastAsia"/>
+        </w:rPr>
+      </w:pPr>
+      <w:r>
+        <w:rPr>
+          <w:rFonts w:eastAsiaTheme="majorEastAsia"/>
+        </w:rPr>
+        <w:t xml:space="preserve">Zaslon </w:t>
+      </w:r>
+      <w:r>
+        <w:rPr>
+          <w:rFonts w:eastAsiaTheme="majorEastAsia"/>
+        </w:rPr>
+        <w:t>generiranja izvješća će imati jednu padajuću listu, gdje će korisnik moći odabrati godinu izvješća, te gumb za pokretanje stvaranja izvješća. Na akciju pokretanja izvješća predviđeno je korisniku prikazati dijaloški okvir za spremanje datoteke.</w:t>
+      </w:r>
+    </w:p>
+    <w:p>
+      <w:pPr>
+        <w:pStyle w:val="Naslov3"/>
+      </w:pPr>
+      <w:r>
+        <w:t>Zasloni pregleda i uređivanja podataka</w:t>
+      </w:r>
+    </w:p>
+    <w:p>
+      <w:pPr>
+        <w:ind w:firstLine="0"/>
+        <w:jc w:val="center"/>
+      </w:pPr>
+      <w:r>
+        <w:object w:dxaOrig="10382" w:dyaOrig="3817">
+          <v:shape id="_x0000_i1028" type="#_x0000_t75" style="width:453pt;height:166.5pt" o:ole="">
+            <v:imagedata r:id="rId14" o:title=""/>
+          </v:shape>
+          <o:OLEObject Type="Embed" ProgID="Visio.Drawing.15" ShapeID="_x0000_i1028" DrawAspect="Content" ObjectID="_1545671708" r:id="rId15"/>
+        </w:object>
+      </w:r>
+    </w:p>
+    <w:p>
+      <w:pPr>
+        <w:ind w:firstLine="0"/>
+        <w:jc w:val="center"/>
+      </w:pPr>
+      <w:r>
+        <w:object w:dxaOrig="10382" w:dyaOrig="3817">
+          <v:shape id="_x0000_i1029" type="#_x0000_t75" style="width:453pt;height:166.5pt" o:ole="">
+            <v:imagedata r:id="rId16" o:title=""/>
+          </v:shape>
+          <o:OLEObject Type="Embed" ProgID="Visio.Drawing.15" ShapeID="_x0000_i1029" DrawAspect="Content" ObjectID="_1545671709" r:id="rId17"/>
+        </w:object>
+      </w:r>
+    </w:p>
+    <w:p>
+      <w:pPr>
+        <w:rPr>
+          <w:rFonts w:eastAsiaTheme="majorEastAsia"/>
+        </w:rPr>
+      </w:pPr>
+      <w:r>
+        <w:rPr>
+          <w:rFonts w:eastAsiaTheme="majorEastAsia"/>
+        </w:rPr>
+        <w:t xml:space="preserve">Na zaslonu pregleda </w:t>
+      </w:r>
+      <w:r>
+        <w:rPr>
+          <w:rFonts w:eastAsiaTheme="majorEastAsia"/>
+        </w:rPr>
+        <w:t>stavki</w:t>
+      </w:r>
+      <w:r>
+        <w:rPr>
+          <w:rFonts w:eastAsiaTheme="majorEastAsia"/>
+        </w:rPr>
+        <w:t xml:space="preserve"> knjigovodstvene knjige</w:t>
+      </w:r>
+      <w:r>
+        <w:rPr>
+          <w:rFonts w:eastAsiaTheme="majorEastAsia"/>
+        </w:rPr>
+        <w:t xml:space="preserve"> biti će prikazana tablica svih stavki. Korisniku će biti ponuđen gumb za stvaranje nove stavke, koji će pozvati dijaloški okvir sa formom za unos podataka. Ukoliko korisnik odabere neki red tablice pregleda, biti će mu omogućeni gumbi za brisanje i uređivanje odabrane stavke.</w:t>
+      </w:r>
+    </w:p>
+    <w:p>
+      <w:pPr>
+        <w:rPr>
+          <w:rFonts w:eastAsiaTheme="majorEastAsia"/>
+        </w:rPr>
+      </w:pPr>
+      <w:r>
+        <w:rPr>
+          <w:rFonts w:eastAsiaTheme="majorEastAsia"/>
+        </w:rPr>
+        <w:t>Dijaloški okviri za stvaranje nove i uređivanje stavke će na pripadajućim mjestima imati padajuće kalendare za izbor datuma i padajuće liste za definirana svojstva.</w:t>
+      </w:r>
+      <w:r>
+        <w:rPr>
+          <w:rFonts w:eastAsiaTheme="majorEastAsia"/>
+        </w:rPr>
+        <w:t xml:space="preserve"> Biti će omogućeno spremanje izmjena putem gumba, ali i odustajanje od izmjena.</w:t>
+      </w:r>
+      <w:r>
+        <w:rPr>
+          <w:rFonts w:eastAsiaTheme="majorEastAsia"/>
+        </w:rPr>
+        <w:t xml:space="preserve"> Korisniku će također biti dostupne validacijske poruke.</w:t>
+      </w:r>
+    </w:p>
+    <w:p>
+      <w:pPr>
+        <w:pStyle w:val="Naslov2"/>
+      </w:pPr>
+      <w:r>
+        <w:t>Web aplikacija</w:t>
+      </w:r>
+    </w:p>
+    <w:p>
+      <w:pPr>
+        <w:pStyle w:val="Naslov3"/>
+      </w:pPr>
+      <w:r>
+        <w:t>Glavni zaslon</w:t>
+      </w:r>
+    </w:p>
+    <w:p>
+      <w:pPr>
+        <w:ind w:firstLine="0"/>
+        <w:jc w:val="center"/>
+      </w:pPr>
+      <w:r>
+        <w:object w:dxaOrig="8082" w:dyaOrig="4355">
+          <v:shape id="_x0000_i1030" type="#_x0000_t75" style="width:404.25pt;height:217.5pt" o:ole="">
+            <v:imagedata r:id="rId18" o:title=""/>
+          </v:shape>
+          <o:OLEObject Type="Embed" ProgID="Visio.Drawing.15" ShapeID="_x0000_i1030" DrawAspect="Content" ObjectID="_1545671710" r:id="rId19"/>
+        </w:object>
+      </w:r>
+    </w:p>
+    <w:p>
+      <w:pPr>
+        <w:ind w:firstLine="0"/>
+        <w:jc w:val="center"/>
+      </w:pPr>
+      <w:r>
+        <w:object w:dxaOrig="8082" w:dyaOrig="4355">
+          <v:shape id="_x0000_i1031" type="#_x0000_t75" style="width:404.25pt;height:217.5pt" o:ole="">
+            <v:imagedata r:id="rId20" o:title=""/>
+          </v:shape>
+          <o:OLEObject Type="Embed" ProgID="Visio.Drawing.15" ShapeID="_x0000_i1031" DrawAspect="Content" ObjectID="_1545671711" r:id="rId21"/>
+        </w:object>
+      </w:r>
+    </w:p>
+    <w:p>
+      <w:pPr>
+        <w:rPr>
+          <w:rFonts w:eastAsiaTheme="majorEastAsia"/>
+        </w:rPr>
+      </w:pPr>
+      <w:r>
+        <w:rPr>
+          <w:rFonts w:eastAsiaTheme="majorEastAsia"/>
+        </w:rPr>
+        <w:t>Glavni zaslon će sadržavati padajuće izbornike preko kojih će korisnik moći pristupiti</w:t>
+      </w:r>
+      <w:r>
+        <w:rPr>
+          <w:rFonts w:eastAsiaTheme="majorEastAsia"/>
+        </w:rPr>
+        <w:t xml:space="preserve"> svim funkcionalnostima sustava: uređivanje knjigovodstvenih podataka, stvaranje izvješća i odjava sa sustava.</w:t>
+      </w:r>
+    </w:p>
+    <w:p>
+      <w:pPr>
+        <w:pStyle w:val="Naslov3"/>
+      </w:pPr>
+      <w:r>
+        <w:t>Zaslon generiranja izvješća</w:t>
+      </w:r>
+    </w:p>
+    <w:p>
+      <w:pPr>
+        <w:ind w:firstLine="0"/>
+        <w:jc w:val="center"/>
+      </w:pPr>
+      <w:r>
+        <w:object w:dxaOrig="8082" w:dyaOrig="4355">
+          <v:shape id="_x0000_i1032" type="#_x0000_t75" style="width:404.25pt;height:217.5pt" o:ole="">
+            <v:imagedata r:id="rId22" o:title=""/>
+          </v:shape>
+          <o:OLEObject Type="Embed" ProgID="Visio.Drawing.15" ShapeID="_x0000_i1032" DrawAspect="Content" ObjectID="_1545671712" r:id="rId23"/>
+        </w:object>
+      </w:r>
+    </w:p>
+    <w:p>
+      <w:pPr>
+        <w:rPr>
+          <w:rFonts w:eastAsiaTheme="majorEastAsia"/>
+        </w:rPr>
+      </w:pPr>
+      <w:r>
+        <w:rPr>
+          <w:rFonts w:eastAsiaTheme="majorEastAsia"/>
+        </w:rPr>
+        <w:t>Zaslon generiranja izvješća će omogućiti korisniku odabir godine izvješća putem padajuće liste, te gumb pomoću kojeg će pokretati postupak. Korisnik će u slučaju web aplikacije direktno zaprimiti datoteku (</w:t>
+      </w:r>
+      <w:r>
+        <w:rPr>
+          <w:rFonts w:eastAsiaTheme="majorEastAsia"/>
+          <w:i/>
+        </w:rPr>
+        <w:t>download</w:t>
+      </w:r>
+      <w:r>
+        <w:rPr>
+          <w:rFonts w:eastAsiaTheme="majorEastAsia"/>
+        </w:rPr>
+        <w:t>).</w:t>
+      </w:r>
+    </w:p>
+    <w:p>
+      <w:pPr>
+        <w:pStyle w:val="Naslov3"/>
+      </w:pPr>
+      <w:r>
+        <w:lastRenderedPageBreak/>
+        <w:t>Zaslon pregleda podataka</w:t>
+      </w:r>
+    </w:p>
+    <w:p>
+      <w:pPr>
+        <w:ind w:firstLine="0"/>
+      </w:pPr>
+      <w:r>
+        <w:object w:dxaOrig="9620" w:dyaOrig="4355">
+          <v:shape id="_x0000_i1033" type="#_x0000_t75" style="width:453.75pt;height:205.5pt" o:ole="">
+            <v:imagedata r:id="rId24" o:title=""/>
+          </v:shape>
+          <o:OLEObject Type="Embed" ProgID="Visio.Drawing.15" ShapeID="_x0000_i1033" DrawAspect="Content" ObjectID="_1545671713" r:id="rId25"/>
+        </w:object>
+      </w:r>
+    </w:p>
+    <w:p>
+      <w:pPr>
+        <w:rPr>
+          <w:rFonts w:eastAsiaTheme="majorEastAsia"/>
+        </w:rPr>
+      </w:pPr>
+      <w:r>
+        <w:rPr>
+          <w:rFonts w:eastAsiaTheme="majorEastAsia"/>
+        </w:rPr>
+        <w:t>Na zaslonu pregleda podataka biti će prikazane sve stavke odabrane knjigovodstvene knjige u obliku tablice. Korisniku će biti ponuđen gumb za stvaranje nove stavke (koji će ga dovesti do zaslona forme za unos podataka). Uz svaku stavku stajati će njoj pripadajući gumbi za uređivanje i brisanje. Gumb za uređivanje će korisnika dovesti do zaslona forme za unos podataka – u ovom slučaju će forma biti popunjena postojećim podacima.</w:t>
+      </w:r>
+    </w:p>
+    <w:p>
+      <w:pPr>
+        <w:pStyle w:val="Naslov3"/>
+      </w:pPr>
+      <w:r>
+        <w:t>Zaslon za unos i uređivanje podataka</w:t>
+      </w:r>
+    </w:p>
+    <w:p>
+      <w:pPr>
+        <w:ind w:firstLine="0"/>
+      </w:pPr>
+      <w:r>
+        <w:object w:dxaOrig="8082" w:dyaOrig="4355">
+          <v:shape id="_x0000_i1034" type="#_x0000_t75" style="width:404.25pt;height:217.5pt" o:ole="">
+            <v:imagedata r:id="rId26" o:title=""/>
+          </v:shape>
+          <o:OLEObject Type="Embed" ProgID="Visio.Drawing.15" ShapeID="_x0000_i1034" DrawAspect="Content" ObjectID="_1545671714" r:id="rId27"/>
+        </w:object>
+      </w:r>
+    </w:p>
+    <w:p>
+      <w:pPr>
+        <w:rPr>
+          <w:rFonts w:eastAsiaTheme="majorEastAsia"/>
+        </w:rPr>
+      </w:pPr>
+      <w:r>
+        <w:rPr>
+          <w:rFonts w:eastAsiaTheme="majorEastAsia"/>
+        </w:rPr>
+        <w:lastRenderedPageBreak/>
+        <w:t>Na zaslonu za unos i uređivanje podataka će biti prikazana polja pojedinih atributa stavke. Netrivijalna polja za unos će biti potpomognuta padajućim kalendarima i padajućim izbornicima. Postojati će gumb za odustajanje od promjena i gumb za spremanje promjena u sustav.</w:t>
+      </w:r>
+      <w:r>
+        <w:rPr>
+          <w:rFonts w:eastAsiaTheme="majorEastAsia"/>
+        </w:rPr>
+        <w:t xml:space="preserve"> Uz polja za unos po potrebi će se pojavljivati validacijske poruke.</w:t>
+      </w:r>
+      <w:bookmarkStart w:id="0" w:name="_GoBack"/>
+      <w:bookmarkEnd w:id="0"/>
+    </w:p>
     <w:sectPr>
-      <w:footerReference w:type="even" r:id="rId8"/>
-      <w:footerReference w:type="default" r:id="rId9"/>
+      <w:footerReference w:type="even" r:id="rId28"/>
+      <w:footerReference w:type="default" r:id="rId29"/>
       <w:pgSz w:w="11906" w:h="16838"/>
       <w:pgMar w:top="1417" w:right="1417" w:bottom="1417" w:left="1417" w:header="708" w:footer="708" w:gutter="0"/>
       <w:pgNumType w:start="0"/>
@@ -10393,7 +10850,7 @@
           <w:rPr>
             <w:noProof/>
           </w:rPr>
-          <w:t>10</w:t>
+          <w:t>20</w:t>
         </w:r>
         <w:r>
           <w:fldChar w:fldCharType="end"/>
@@ -10439,7 +10896,7 @@
           <w:rPr>
             <w:noProof/>
           </w:rPr>
-          <w:t>11</w:t>
+          <w:t>21</w:t>
         </w:r>
         <w:r>
           <w:fldChar w:fldCharType="end"/>
@@ -17245,7 +17702,7 @@
 </file>
 
 <file path=customXml/itemProps1.xml><?xml version="1.0" encoding="utf-8"?>
-<ds:datastoreItem xmlns:ds="http://schemas.openxmlformats.org/officeDocument/2006/customXml" ds:itemID="{AF51FDC1-1EF2-42CB-B4C6-65C046BEDFD5}">
+<ds:datastoreItem xmlns:ds="http://schemas.openxmlformats.org/officeDocument/2006/customXml" ds:itemID="{F0E67C42-FA67-4110-B101-262742D44D87}">
   <ds:schemaRefs>
     <ds:schemaRef ds:uri="http://schemas.openxmlformats.org/officeDocument/2006/bibliography"/>
   </ds:schemaRefs>

</xml_diff>